<commit_message>
update manual.docx again and README.md
</commit_message>
<xml_diff>
--- a/asset/doc/manual.docx
+++ b/asset/doc/manual.docx
@@ -2240,15 +2240,7 @@
     </w:p>
     <w:p>
       <w:r>
-        <w:t xml:space="preserve">This project is designed for physical </w:t>
-      </w:r>
-      <w:proofErr w:type="gramStart"/>
-      <w:r>
-        <w:t>experiments,</w:t>
-      </w:r>
-      <w:proofErr w:type="gramEnd"/>
-      <w:r>
-        <w:t xml:space="preserve"> thus it does not depend on only software techniques.</w:t>
+        <w:t>This project is designed for physical experiments, thus it does not depend on only software techniques.</w:t>
       </w:r>
       <w:r>
         <w:t xml:space="preserve"> The following figure shows usual necessary devices of a ODMR platform:</w:t>
@@ -2612,15 +2604,7 @@
         </w:r>
       </w:hyperlink>
       <w:r>
-        <w:t xml:space="preserve">, all the corresponding instrument vendors do not provide user-friendly programming interfaces. To use them in an autonomous manner, we </w:t>
-      </w:r>
-      <w:proofErr w:type="gramStart"/>
-      <w:r>
-        <w:t>have to</w:t>
-      </w:r>
-      <w:proofErr w:type="gramEnd"/>
-      <w:r>
-        <w:t xml:space="preserve"> program from scratch, building on libraries related to soft-hardware interfaces, e.g., </w:t>
+        <w:t xml:space="preserve">, all the corresponding instrument vendors do not provide user-friendly programming interfaces. To use them in an autonomous manner, we have to program from scratch, building on libraries related to soft-hardware interfaces, e.g., </w:t>
       </w:r>
       <w:proofErr w:type="spellStart"/>
       <w:r>
@@ -2865,13 +2849,8 @@
         </w:numPr>
         <w:spacing w:after="240"/>
       </w:pPr>
-      <w:proofErr w:type="gramStart"/>
-      <w:r>
-        <w:t>Continuous-wave</w:t>
-      </w:r>
-      <w:proofErr w:type="gramEnd"/>
-      <w:r>
-        <w:t xml:space="preserve"> detecting: </w:t>
+      <w:r>
+        <w:t xml:space="preserve">Continuous-wave detecting: </w:t>
       </w:r>
       <w:r>
         <w:t>measure rough ODMR spectrum</w:t>
@@ -2913,13 +2892,8 @@
         <w:spacing w:after="240"/>
       </w:pPr>
       <w:r>
-        <w:t xml:space="preserve">Pulse </w:t>
-      </w:r>
-      <w:proofErr w:type="gramStart"/>
-      <w:r>
-        <w:t>detecting:</w:t>
-      </w:r>
-      <w:proofErr w:type="gramEnd"/>
+        <w:t>Pulse detecting:</w:t>
+      </w:r>
       <w:r>
         <w:t xml:space="preserve"> measure </w:t>
       </w:r>
@@ -3064,13 +3038,8 @@
         <w:spacing w:after="240"/>
       </w:pPr>
       <w:r>
-        <w:t xml:space="preserve">Ramey </w:t>
-      </w:r>
-      <w:proofErr w:type="gramStart"/>
-      <w:r>
-        <w:t>detecting:</w:t>
-      </w:r>
-      <w:proofErr w:type="gramEnd"/>
+        <w:t>Ramey detecting:</w:t>
+      </w:r>
       <w:r>
         <w:t xml:space="preserve"> measure T2* of spin systems (dephasing time)</w:t>
       </w:r>
@@ -3721,14 +3690,12 @@
         <w:pStyle w:val="Heading3"/>
       </w:pPr>
       <w:bookmarkStart w:id="6" w:name="_Toc104339749"/>
-      <w:proofErr w:type="gramStart"/>
       <w:r>
         <w:t>Modul</w:t>
       </w:r>
       <w:r>
         <w:t>es</w:t>
       </w:r>
-      <w:proofErr w:type="gramEnd"/>
       <w:r>
         <w:t xml:space="preserve"> </w:t>
       </w:r>
@@ -4000,23 +3967,13 @@
         </w:rPr>
         <w:br/>
       </w:r>
-      <w:proofErr w:type="gramStart"/>
       <w:r>
         <w:rPr>
           <w:color w:val="A9B7C6"/>
           <w:sz w:val="17"/>
           <w:szCs w:val="17"/>
         </w:rPr>
-        <w:t>│  │</w:t>
-      </w:r>
-      <w:proofErr w:type="gramEnd"/>
-      <w:r>
-        <w:rPr>
-          <w:color w:val="A9B7C6"/>
-          <w:sz w:val="17"/>
-          <w:szCs w:val="17"/>
-        </w:rPr>
-        <w:t xml:space="preserve">  </w:t>
+        <w:t xml:space="preserve">│  │  </w:t>
       </w:r>
       <w:r>
         <w:rPr>
@@ -4573,15 +4530,7 @@
         <w:t>based</w:t>
       </w:r>
       <w:r>
-        <w:t xml:space="preserve"> on “</w:t>
-      </w:r>
-      <w:proofErr w:type="gramStart"/>
-      <w:r>
-        <w:t>Tool Box</w:t>
-      </w:r>
-      <w:proofErr w:type="gramEnd"/>
-      <w:r>
-        <w:t xml:space="preserve">” and “Tab Widget” Qt components, respectively. In the “configuration list” part (blue framed), user can </w:t>
+        <w:t xml:space="preserve"> on “Tool Box” and “Tab Widget” Qt components, respectively. In the “configuration list” part (blue framed), user can </w:t>
       </w:r>
       <w:r>
         <w:t xml:space="preserve">perform generic operations on instruments, configure ODMR detecting sequences and scanning range, and perform spin manipulation (not implemented yet). In the “demonstration pages” </w:t>
@@ -5304,13 +5253,7 @@
     </w:p>
     <w:p>
       <w:r>
-        <w:t xml:space="preserve">The following sketch demonstrates meanings of </w:t>
-      </w:r>
-      <w:r>
-        <w:t xml:space="preserve">most of </w:t>
-      </w:r>
-      <w:r>
-        <w:t>the above sequence parameters (“inter” means “interval”; “</w:t>
+        <w:t>The following sketch demonstrates meanings of most of the above sequence parameters (“inter” means “interval”; “</w:t>
       </w:r>
       <w:proofErr w:type="spellStart"/>
       <w:r>
@@ -5520,20 +5463,9 @@
           <w:szCs w:val="11"/>
         </w:rPr>
         <w:br/>
-        <w:t xml:space="preserve">           </w:t>
-      </w:r>
-      <w:proofErr w:type="gramStart"/>
-      <w:r>
-        <w:rPr>
-          <w:rFonts w:ascii="Courier New" w:eastAsia="Times New Roman" w:hAnsi="Courier New" w:cs="Courier New"/>
-          <w:color w:val="A9B7C6"/>
-          <w:sz w:val="11"/>
-          <w:szCs w:val="11"/>
-        </w:rPr>
-        <w:t xml:space="preserve">   (</w:t>
+        <w:t xml:space="preserve">              (</w:t>
       </w:r>
       <w:proofErr w:type="spellStart"/>
-      <w:proofErr w:type="gramEnd"/>
       <w:r>
         <w:rPr>
           <w:rFonts w:ascii="Courier New" w:eastAsia="Times New Roman" w:hAnsi="Courier New" w:cs="Courier New"/>
@@ -5881,17 +5813,11 @@
         </m:r>
       </m:oMath>
       <w:r>
-        <w:t xml:space="preserve"> periods. For each period, there is one pulse readout operation in Tagger, whose readout window is defined by the Laser readout pulse interval. Repetition is for stable and reliable results. For instance, sequence in one period like the above figure (without lock-in synchronic sequences visualization) will be repeated and thus sequences like the following figure (channel 4 and 8 means lock-in synchronic sequences) are acquired </w:t>
-      </w:r>
-      <w:r>
-        <w:t xml:space="preserve">(x-axis </w:t>
+        <w:t xml:space="preserve"> periods. For each period, there is one pulse readout operation in Tagger, whose readout window is defined by the Laser readout pulse interval. Repetition is for stable and reliable results. For instance, sequence in one period like the above figure (without lock-in synchronic sequences visualization) will be repeated and thus sequences like the following figure (channel 4 and 8 means lock-in synchronic sequences) are acquired (x-axis </w:t>
       </w:r>
       <w:r>
         <w:lastRenderedPageBreak/>
-        <w:t>ticks are trivial)</w:t>
-      </w:r>
-      <w:r>
-        <w:t xml:space="preserve">. In actual experiment, single period is much short relative to the lock-in synchronic period. </w:t>
+        <w:t xml:space="preserve">ticks are trivial). In actual experiment, single period is much short relative to the lock-in synchronic period. </w:t>
       </w:r>
     </w:p>
     <w:p>
@@ -6067,15 +5993,7 @@
         <w:t xml:space="preserve">Functionalities of this page are similar </w:t>
       </w:r>
       <w:r>
-        <w:t xml:space="preserve">with the native software provided by CIQTK but with a different </w:t>
-      </w:r>
-      <w:proofErr w:type="gramStart"/>
-      <w:r>
-        <w:t>sequences</w:t>
-      </w:r>
-      <w:proofErr w:type="gramEnd"/>
-      <w:r>
-        <w:t xml:space="preserve"> configuration logic</w:t>
+        <w:t>with the native software provided by CIQTK but with a different sequences configuration logic</w:t>
       </w:r>
       <w:r>
         <w:t xml:space="preserve">. </w:t>
@@ -6130,15 +6048,7 @@
         <w:t xml:space="preserve">ASG device has </w:t>
       </w:r>
       <w:r>
-        <w:t xml:space="preserve">8 output channels, which corresponds to the 8-row table in the following figure. Each sequences data </w:t>
-      </w:r>
-      <w:proofErr w:type="gramStart"/>
-      <w:r>
-        <w:t>are</w:t>
-      </w:r>
-      <w:proofErr w:type="gramEnd"/>
-      <w:r>
-        <w:t xml:space="preserve"> set according to “High-Low-…-High-Low” list rule. For example, [100, 0] means </w:t>
+        <w:t xml:space="preserve">8 output channels, which corresponds to the 8-row table in the following figure. Each sequences data are set according to “High-Low-…-High-Low” list rule. For example, [100, 0] means </w:t>
       </w:r>
       <w:r>
         <w:t>a continuous high-level sequence, while [0, 100] means a continuous low-level sequence</w:t>
@@ -6676,18 +6586,13 @@
         <w:spacing w:after="240"/>
       </w:pPr>
       <w:r>
-        <w:t xml:space="preserve">Detailed results are saved to “Downloads” folder automatically in </w:t>
-      </w:r>
-      <w:proofErr w:type="gramStart"/>
-      <w:r>
-        <w:t>“.</w:t>
+        <w:t>Detailed results are saved to “Downloads” folder automatically in “.</w:t>
       </w:r>
       <w:proofErr w:type="spellStart"/>
       <w:r>
         <w:t>json</w:t>
       </w:r>
       <w:proofErr w:type="spellEnd"/>
-      <w:proofErr w:type="gramEnd"/>
       <w:r>
         <w:t>” format</w:t>
       </w:r>
@@ -6736,13 +6641,7 @@
         <w:spacing w:after="240"/>
       </w:pPr>
       <w:r>
-        <w:t>Select “</w:t>
-      </w:r>
-      <w:r>
-        <w:t>Pulse</w:t>
-      </w:r>
-      <w:r>
-        <w:t>” detecting mode</w:t>
+        <w:t>Select “Pulse” detecting mode</w:t>
       </w:r>
     </w:p>
     <w:p>
@@ -6879,19 +6778,7 @@
           <w:rPr>
             <w:rFonts w:ascii="Cambria Math" w:hAnsi="Cambria Math"/>
           </w:rPr>
-          <m:t>N=10</m:t>
-        </m:r>
-        <m:r>
-          <w:rPr>
-            <w:rFonts w:ascii="Cambria Math" w:hAnsi="Cambria Math"/>
-          </w:rPr>
-          <m:t>00</m:t>
-        </m:r>
-        <m:r>
-          <w:rPr>
-            <w:rFonts w:ascii="Cambria Math" w:hAnsi="Cambria Math"/>
-          </w:rPr>
-          <m:t>0</m:t>
+          <m:t>N=10000</m:t>
         </m:r>
       </m:oMath>
       <w:r>
@@ -6906,10 +6793,7 @@
         </m:r>
       </m:oMath>
       <w:r>
-        <w:t xml:space="preserve"> </w:t>
-      </w:r>
-      <w:r>
-        <w:t xml:space="preserve">is repetition number </w:t>
+        <w:t xml:space="preserve"> is repetition number </w:t>
       </w:r>
       <w:r>
         <w:t>each pulse sequences period</w:t>
@@ -7284,18 +7168,13 @@
         <w:t xml:space="preserve">Detailed </w:t>
       </w:r>
       <w:r>
-        <w:t xml:space="preserve">results are saved to “Downloads” folder automatically in </w:t>
-      </w:r>
-      <w:proofErr w:type="gramStart"/>
-      <w:r>
-        <w:t>“.</w:t>
+        <w:t>results are saved to “Downloads” folder automatically in “.</w:t>
       </w:r>
       <w:proofErr w:type="spellStart"/>
       <w:r>
         <w:t>json</w:t>
       </w:r>
       <w:proofErr w:type="spellEnd"/>
-      <w:proofErr w:type="gramEnd"/>
       <w:r>
         <w:t>” format</w:t>
       </w:r>
@@ -7381,22 +7260,7 @@
     </w:p>
     <w:p>
       <w:r>
-        <w:t>Similarly, a</w:t>
-      </w:r>
-      <w:r>
-        <w:t xml:space="preserve">ll the </w:t>
-      </w:r>
-      <w:r>
-        <w:t>time</w:t>
-      </w:r>
-      <w:r>
-        <w:t>-domain ODMR experiments follow such a pipeline</w:t>
-      </w:r>
-      <w:r>
-        <w:t>.</w:t>
-      </w:r>
-      <w:r>
-        <w:t xml:space="preserve"> </w:t>
+        <w:t xml:space="preserve">Similarly, all the time-domain ODMR experiments follow such a pipeline. </w:t>
       </w:r>
     </w:p>
     <w:p>
@@ -7557,13 +7421,7 @@
           <w:rPr>
             <w:rFonts w:ascii="Cambria Math" w:hAnsi="Cambria Math"/>
           </w:rPr>
-          <m:t>=</m:t>
-        </m:r>
-        <m:r>
-          <w:rPr>
-            <w:rFonts w:ascii="Cambria Math" w:hAnsi="Cambria Math"/>
-          </w:rPr>
-          <m:t>20</m:t>
+          <m:t>=20</m:t>
         </m:r>
       </m:oMath>
       <w:r>
@@ -7985,18 +7843,13 @@
         <w:spacing w:after="240"/>
       </w:pPr>
       <w:r>
-        <w:t xml:space="preserve">Detailed results are saved to “Downloads” folder automatically in </w:t>
-      </w:r>
-      <w:proofErr w:type="gramStart"/>
-      <w:r>
-        <w:t>“.</w:t>
+        <w:t>Detailed results are saved to “Downloads” folder automatically in “.</w:t>
       </w:r>
       <w:proofErr w:type="spellStart"/>
       <w:r>
         <w:t>json</w:t>
       </w:r>
       <w:proofErr w:type="spellEnd"/>
-      <w:proofErr w:type="gramEnd"/>
       <w:r>
         <w:t>” format</w:t>
       </w:r>
@@ -8444,18 +8297,13 @@
         <w:spacing w:after="240"/>
       </w:pPr>
       <w:r>
-        <w:t xml:space="preserve">Detailed results are saved to “Downloads” folder automatically in </w:t>
-      </w:r>
-      <w:proofErr w:type="gramStart"/>
-      <w:r>
-        <w:t>“.</w:t>
+        <w:t>Detailed results are saved to “Downloads” folder automatically in “.</w:t>
       </w:r>
       <w:proofErr w:type="spellStart"/>
       <w:r>
         <w:t>json</w:t>
       </w:r>
       <w:proofErr w:type="spellEnd"/>
-      <w:proofErr w:type="gramEnd"/>
       <w:r>
         <w:t>” format</w:t>
       </w:r>
@@ -8782,15 +8630,7 @@
         <w:t>. For fine manipulation, it is realized by open/</w:t>
       </w:r>
       <w:r>
-        <w:t xml:space="preserve">close RF Switch by ASG. While the testing results on May 23 shows there are issues of the Switch. </w:t>
-      </w:r>
-      <w:proofErr w:type="gramStart"/>
-      <w:r>
-        <w:t>So</w:t>
-      </w:r>
-      <w:proofErr w:type="gramEnd"/>
-      <w:r>
-        <w:t xml:space="preserve"> user needs to realized reference signals detecting by directly open/close MW itself, i.e., the checkable box “With MW On/Off” needs to be checked when “With Reference </w:t>
+        <w:t xml:space="preserve">close RF Switch by ASG. While the testing results on May 23 shows there are issues of the Switch. So user needs to realized reference signals detecting by directly open/close MW itself, i.e., the checkable box “With MW On/Off” needs to be checked when “With Reference </w:t>
       </w:r>
       <w:r>
         <w:t>Signal” is checked.</w:t>
@@ -8800,34 +8640,83 @@
       <w:pPr>
         <w:pStyle w:val="Heading3"/>
       </w:pPr>
-      <w:bookmarkStart w:id="25" w:name="_Toc104339768"/>
-      <w:r>
-        <w:t>Customized scheduler</w:t>
+      <w:r>
+        <w:t>Pulse readout</w:t>
+      </w:r>
+    </w:p>
+    <w:p>
+      <w:r>
+        <w:t>When using Lock-in Amplifier + DAQ, ASG cannot control the amplifier to readout in a very short pule window (~10</w:t>
+      </w:r>
+      <w:r>
+        <w:rPr>
+          <w:vertAlign w:val="superscript"/>
+        </w:rPr>
+        <w:t>2</w:t>
+      </w:r>
+      <w:r>
+        <w:t xml:space="preserve"> ns). Actually the ultimate results is a stable-level </w:t>
+      </w:r>
+      <w:r>
+        <w:t xml:space="preserve">signals. That is, the scheduler will run for </w:t>
+      </w:r>
+      <m:oMath>
+        <m:r>
+          <w:rPr>
+            <w:rFonts w:ascii="Cambria Math" w:hAnsi="Cambria Math"/>
+          </w:rPr>
+          <m:t>N</m:t>
+        </m:r>
+      </m:oMath>
+      <w:r>
+        <w:t xml:space="preserve"> periods and then perform one-time signals readout.</w:t>
+      </w:r>
+      <w:r>
+        <w:t xml:space="preserve"> On the other hand, reference signals detecting with lock-in scheme is not theoretically baseless.</w:t>
+      </w:r>
+    </w:p>
+    <w:p>
+      <w:r>
+        <w:t xml:space="preserve">When using APD + Time Tagger, </w:t>
+      </w:r>
+      <w:r>
+        <w:t xml:space="preserve">the pulse readout is realizable, controlled by ASG trigger sequences (channel 5 in our example). For reference signals readout, the best manner is two-pulse readout in each period. </w:t>
+      </w:r>
+      <w:r>
+        <w:t xml:space="preserve">But there is results unreliability with our Time Tagger device. Therefore, we alternatively realize reference measurement by reading </w:t>
+      </w:r>
+      <m:oMath>
+        <m:r>
+          <w:rPr>
+            <w:rFonts w:ascii="Cambria Math" w:hAnsi="Cambria Math"/>
+          </w:rPr>
+          <m:t>N</m:t>
+        </m:r>
+      </m:oMath>
+      <w:r>
+        <w:t xml:space="preserve">-period signals continuously and then reading </w:t>
+      </w:r>
+      <m:oMath>
+        <m:r>
+          <w:rPr>
+            <w:rFonts w:ascii="Cambria Math" w:hAnsi="Cambria Math"/>
+          </w:rPr>
+          <m:t>N</m:t>
+        </m:r>
+      </m:oMath>
+      <w:r>
+        <w:t>-period reference signals continuously. The final results are aggregated by averaging.</w:t>
+      </w:r>
+    </w:p>
+    <w:p>
+      <w:pPr>
+        <w:pStyle w:val="Heading3"/>
+      </w:pPr>
+      <w:bookmarkStart w:id="25" w:name="_Toc104339769"/>
+      <w:r>
+        <w:t>Frequency shift phenomenon</w:t>
       </w:r>
       <w:bookmarkEnd w:id="25"/>
-    </w:p>
-    <w:p>
-      <w:r>
-        <w:t xml:space="preserve">Testing and debugging for customized schedulers have not been done. And some implementation details need to be modified. </w:t>
-      </w:r>
-      <w:proofErr w:type="gramStart"/>
-      <w:r>
-        <w:t>So</w:t>
-      </w:r>
-      <w:proofErr w:type="gramEnd"/>
-      <w:r>
-        <w:t xml:space="preserve"> user shall not use this kind of mode.</w:t>
-      </w:r>
-    </w:p>
-    <w:p>
-      <w:pPr>
-        <w:pStyle w:val="Heading3"/>
-      </w:pPr>
-      <w:bookmarkStart w:id="26" w:name="_Toc104339769"/>
-      <w:r>
-        <w:t>Frequency shift phenomenon</w:t>
-      </w:r>
-      <w:bookmarkEnd w:id="26"/>
     </w:p>
     <w:p>
       <w:pPr>
@@ -8858,7 +8747,16 @@
           <w:sz w:val="24"/>
           <w:szCs w:val="24"/>
         </w:rPr>
-        <w:t>there is a transition time for the lock-in amplifier's counts to be stable. When the integration time of each scanned frequency point is enough, this phenomenon does not exist</w:t>
+        <w:t>there is a transition time for the lock-</w:t>
+      </w:r>
+      <w:r>
+        <w:rPr>
+          <w:rFonts w:eastAsia="Times New Roman" w:cs="Times New Roman"/>
+          <w:sz w:val="24"/>
+          <w:szCs w:val="24"/>
+        </w:rPr>
+        <w:lastRenderedPageBreak/>
+        <w:t>in amplifier's counts to be stable. When the integration time of each scanned frequency point is enough, this phenomenon does not exist</w:t>
       </w:r>
       <w:r>
         <w:rPr>
@@ -8884,9 +8782,52 @@
           <w:bdr w:val="single" w:sz="6" w:space="0" w:color="DEE0E3" w:frame="1"/>
           <w:shd w:val="clear" w:color="auto" w:fill="F5F6F7"/>
         </w:rPr>
-        <w:t xml:space="preserve">integration </w:t>
-      </w:r>
-      <w:proofErr w:type="gramStart"/>
+        <w:t>integration time</w:t>
+      </w:r>
+      <w:r>
+        <w:rPr>
+          <w:rFonts w:eastAsia="Times New Roman" w:cs="Times New Roman"/>
+          <w:sz w:val="24"/>
+          <w:szCs w:val="24"/>
+        </w:rPr>
+        <w:t>(</w:t>
+      </w:r>
+      <w:proofErr w:type="spellStart"/>
+      <w:r>
+        <w:rPr>
+          <w:rFonts w:eastAsia="Times New Roman" w:cs="Times New Roman"/>
+          <w:sz w:val="24"/>
+          <w:szCs w:val="24"/>
+        </w:rPr>
+        <w:t>Odmactor</w:t>
+      </w:r>
+      <w:proofErr w:type="spellEnd"/>
+      <w:r>
+        <w:rPr>
+          <w:rFonts w:eastAsia="Times New Roman" w:cs="Times New Roman"/>
+          <w:sz w:val="24"/>
+          <w:szCs w:val="24"/>
+        </w:rPr>
+        <w:t xml:space="preserve">) </w:t>
+      </w:r>
+      <w:proofErr w:type="spellStart"/>
+      <w:r>
+        <w:rPr>
+          <w:rFonts w:eastAsia="Times New Roman" w:cs="Times New Roman"/>
+          <w:sz w:val="24"/>
+          <w:szCs w:val="24"/>
+        </w:rPr>
+        <w:t>v.s</w:t>
+      </w:r>
+      <w:proofErr w:type="spellEnd"/>
+      <w:r>
+        <w:rPr>
+          <w:rFonts w:eastAsia="Times New Roman" w:cs="Times New Roman"/>
+          <w:sz w:val="24"/>
+          <w:szCs w:val="24"/>
+        </w:rPr>
+        <w:t xml:space="preserve">. </w:t>
+      </w:r>
       <w:r>
         <w:rPr>
           <w:rFonts w:ascii="Source Code Pro" w:eastAsia="Times New Roman" w:hAnsi="Source Code Pro" w:cs="Courier New"/>
@@ -8895,7 +8836,7 @@
           <w:bdr w:val="single" w:sz="6" w:space="0" w:color="DEE0E3" w:frame="1"/>
           <w:shd w:val="clear" w:color="auto" w:fill="F5F6F7"/>
         </w:rPr>
-        <w:t>time</w:t>
+        <w:t>time constant</w:t>
       </w:r>
       <w:r>
         <w:rPr>
@@ -8903,93 +8844,38 @@
           <w:sz w:val="24"/>
           <w:szCs w:val="24"/>
         </w:rPr>
-        <w:t>(</w:t>
-      </w:r>
-      <w:proofErr w:type="spellStart"/>
-      <w:proofErr w:type="gramEnd"/>
+        <w:t>(Lock</w:t>
+      </w:r>
       <w:r>
         <w:rPr>
           <w:rFonts w:eastAsia="Times New Roman" w:cs="Times New Roman"/>
           <w:sz w:val="24"/>
           <w:szCs w:val="24"/>
         </w:rPr>
-        <w:t>Odmactor</w:t>
-      </w:r>
-      <w:proofErr w:type="spellEnd"/>
+        <w:t>-</w:t>
+      </w:r>
       <w:r>
         <w:rPr>
           <w:rFonts w:eastAsia="Times New Roman" w:cs="Times New Roman"/>
           <w:sz w:val="24"/>
           <w:szCs w:val="24"/>
         </w:rPr>
-        <w:t xml:space="preserve">) </w:t>
-      </w:r>
-      <w:proofErr w:type="spellStart"/>
+        <w:t>in</w:t>
+      </w:r>
       <w:r>
         <w:rPr>
           <w:rFonts w:eastAsia="Times New Roman" w:cs="Times New Roman"/>
           <w:sz w:val="24"/>
           <w:szCs w:val="24"/>
         </w:rPr>
-        <w:t>v.s</w:t>
-      </w:r>
-      <w:proofErr w:type="spellEnd"/>
+        <w:t xml:space="preserve"> Amplifier device</w:t>
+      </w:r>
       <w:r>
         <w:rPr>
           <w:rFonts w:eastAsia="Times New Roman" w:cs="Times New Roman"/>
           <w:sz w:val="24"/>
           <w:szCs w:val="24"/>
         </w:rPr>
-        <w:t xml:space="preserve">. </w:t>
-      </w:r>
-      <w:r>
-        <w:rPr>
-          <w:rFonts w:ascii="Source Code Pro" w:eastAsia="Times New Roman" w:hAnsi="Source Code Pro" w:cs="Courier New"/>
-          <w:sz w:val="20"/>
-          <w:szCs w:val="20"/>
-          <w:bdr w:val="single" w:sz="6" w:space="0" w:color="DEE0E3" w:frame="1"/>
-          <w:shd w:val="clear" w:color="auto" w:fill="F5F6F7"/>
-        </w:rPr>
-        <w:t>time constant</w:t>
-      </w:r>
-      <w:r>
-        <w:rPr>
-          <w:rFonts w:eastAsia="Times New Roman" w:cs="Times New Roman"/>
-          <w:sz w:val="24"/>
-          <w:szCs w:val="24"/>
-        </w:rPr>
-        <w:t>(Lock</w:t>
-      </w:r>
-      <w:r>
-        <w:rPr>
-          <w:rFonts w:eastAsia="Times New Roman" w:cs="Times New Roman"/>
-          <w:sz w:val="24"/>
-          <w:szCs w:val="24"/>
-        </w:rPr>
-        <w:t>-</w:t>
-      </w:r>
-      <w:r>
-        <w:rPr>
-          <w:rFonts w:eastAsia="Times New Roman" w:cs="Times New Roman"/>
-          <w:sz w:val="24"/>
-          <w:szCs w:val="24"/>
-        </w:rPr>
-        <w:t>in</w:t>
-      </w:r>
-      <w:r>
-        <w:rPr>
-          <w:rFonts w:eastAsia="Times New Roman" w:cs="Times New Roman"/>
-          <w:sz w:val="24"/>
-          <w:szCs w:val="24"/>
-        </w:rPr>
-        <w:t xml:space="preserve"> Amplifier device</w:t>
-      </w:r>
-      <w:r>
-        <w:rPr>
-          <w:rFonts w:eastAsia="Times New Roman" w:cs="Times New Roman"/>
-          <w:sz w:val="24"/>
-          <w:szCs w:val="24"/>
-        </w:rPr>
         <w:t xml:space="preserve"> panel) shall be long enough.</w:t>
       </w:r>
     </w:p>
@@ -8998,7 +8884,6 @@
         <w:rPr>
           <w:noProof/>
         </w:rPr>
-        <w:lastRenderedPageBreak/>
         <w:drawing>
           <wp:inline distT="0" distB="0" distL="0" distR="0" wp14:anchorId="786B4C3B" wp14:editId="09A34565">
             <wp:extent cx="2520000" cy="1790638"/>
@@ -9086,29 +8971,78 @@
       <w:pPr>
         <w:pStyle w:val="Heading2"/>
       </w:pPr>
-      <w:bookmarkStart w:id="27" w:name="_Toc104339770"/>
+      <w:bookmarkStart w:id="26" w:name="_Toc104339770"/>
       <w:r>
         <w:t>Future functionalities</w:t>
       </w:r>
+      <w:bookmarkEnd w:id="26"/>
+    </w:p>
+    <w:p>
+      <w:pPr>
+        <w:pStyle w:val="Heading3"/>
+      </w:pPr>
+      <w:r>
+        <w:t>Spin manipulation</w:t>
+      </w:r>
+    </w:p>
+    <w:p>
+      <w:r>
+        <w:t>There is a reserved “Tool Box” column named “Spin Manipulation”, which will be most essential module for future requirements. QIM group aims to ultimately realize single spin control on color defects</w:t>
+      </w:r>
+      <w:r>
+        <w:t xml:space="preserve">. Single spin manipulation is the core of solid-state quantum information processing experiments. In that case, </w:t>
+      </w:r>
+      <w:r>
+        <w:t>usually only MW pules are necessary. Because QIM lab has not the corresponding hardware platform and practical requirements, related paradigms have not been abstracted into programming implementation.</w:t>
+      </w:r>
+    </w:p>
+    <w:p>
+      <w:pPr>
+        <w:pStyle w:val="Heading3"/>
+      </w:pPr>
+      <w:bookmarkStart w:id="27" w:name="_Toc104339768"/>
+      <w:r>
+        <w:t>Customized scheduler</w:t>
+      </w:r>
       <w:bookmarkEnd w:id="27"/>
     </w:p>
     <w:p>
       <w:r>
-        <w:t>There is a reserved “</w:t>
-      </w:r>
-      <w:proofErr w:type="gramStart"/>
-      <w:r>
-        <w:t>Tool Box</w:t>
-      </w:r>
-      <w:proofErr w:type="gramEnd"/>
-      <w:r>
-        <w:t>” column named “Spin Manipulation”, which will be most essential module for future requirements. QIM group aims to ultimately realize single spin control on color defects</w:t>
-      </w:r>
-      <w:r>
-        <w:t xml:space="preserve">. Single spin manipulation is the core of solid-state quantum information processing experiments. In that case, </w:t>
-      </w:r>
-      <w:r>
-        <w:t>usually only MW pules are necessary. Because QIM lab has not the corresponding hardware platform and practical requirements, related paradigms have not been abstracted into programming implementation.</w:t>
+        <w:t>Testing and debugging for customized schedulers have not been done. And some implementation details need to be modified. So user shall not use this kind of mode.</w:t>
+      </w:r>
+    </w:p>
+    <w:p>
+      <w:pPr>
+        <w:pStyle w:val="Heading3"/>
+      </w:pPr>
+      <w:r>
+        <w:t>Single step running</w:t>
+      </w:r>
+    </w:p>
+    <w:p>
+      <w:r>
+        <w:t xml:space="preserve">As mentioned above, </w:t>
+      </w:r>
+      <w:r>
+        <w:t>the single step running functionality is not implemented</w:t>
+      </w:r>
+      <w:r>
+        <w:t xml:space="preserve"> now</w:t>
+      </w:r>
+      <w:r>
+        <w:t xml:space="preserve">, so please do not de-check </w:t>
+      </w:r>
+      <w:r>
+        <w:t xml:space="preserve">the “Scanning Frequency” and “Scanning Time” </w:t>
+      </w:r>
+      <w:r>
+        <w:t>checkable box</w:t>
+      </w:r>
+      <w:r>
+        <w:t>es</w:t>
+      </w:r>
+      <w:r>
+        <w:t>.</w:t>
       </w:r>
     </w:p>
     <w:sectPr>
@@ -11149,6 +11083,7 @@
   <w:style w:type="character" w:default="1" w:styleId="DefaultParagraphFont">
     <w:name w:val="Default Paragraph Font"/>
     <w:uiPriority w:val="1"/>
+    <w:semiHidden/>
     <w:unhideWhenUsed/>
   </w:style>
   <w:style w:type="table" w:default="1" w:styleId="TableNormal">

</xml_diff>